<commit_message>
Added files to test NLTK functions (Python)
</commit_message>
<xml_diff>
--- a/important_links.docx
+++ b/important_links.docx
@@ -27,6 +27,66 @@
             <w:rStyle w:val="Hyperlink"/>
           </w:rPr>
           <w:t>https://www.cdc.gov/nchs/nhanes/index.htm</w:t>
+        </w:r>
+      </w:hyperlink>
+    </w:p>
+    <w:p>
+      <w:pPr>
+        <w:pStyle w:val="ListParagraph"/>
+        <w:numPr>
+          <w:ilvl w:val="0"/>
+          <w:numId w:val="1"/>
+        </w:numPr>
+      </w:pPr>
+      <w:r>
+        <w:t xml:space="preserve">NHANES Datasets 2017-2018: </w:t>
+      </w:r>
+      <w:hyperlink r:id="rId6" w:history="1">
+        <w:r>
+          <w:rPr>
+            <w:rStyle w:val="Hyperlink"/>
+          </w:rPr>
+          <w:t>https://wwwn.cdc.gov/nchs/nhanes/continuousnhanes/default.aspx?BeginYear=2017</w:t>
+        </w:r>
+      </w:hyperlink>
+    </w:p>
+    <w:p>
+      <w:pPr>
+        <w:pStyle w:val="ListParagraph"/>
+        <w:numPr>
+          <w:ilvl w:val="0"/>
+          <w:numId w:val="1"/>
+        </w:numPr>
+      </w:pPr>
+      <w:r>
+        <w:t xml:space="preserve">Artificial Neural Network with </w:t>
+      </w:r>
+      <w:proofErr w:type="spellStart"/>
+      <w:r>
+        <w:t>Tensorflow</w:t>
+      </w:r>
+      <w:proofErr w:type="spellEnd"/>
+      <w:r>
+        <w:t xml:space="preserve">: </w:t>
+      </w:r>
+      <w:hyperlink r:id="rId7" w:history="1">
+        <w:r>
+          <w:rPr>
+            <w:rStyle w:val="Hyperlink"/>
+          </w:rPr>
+          <w:t>https://www.g</w:t>
+        </w:r>
+        <w:r>
+          <w:rPr>
+            <w:rStyle w:val="Hyperlink"/>
+          </w:rPr>
+          <w:t>u</w:t>
+        </w:r>
+        <w:r>
+          <w:rPr>
+            <w:rStyle w:val="Hyperlink"/>
+          </w:rPr>
+          <w:t>ru99.com/artificial-neural-network-tutorial.html</w:t>
         </w:r>
       </w:hyperlink>
     </w:p>
@@ -630,6 +690,18 @@
       <w:shd w:val="clear" w:color="auto" w:fill="E1DFDD"/>
     </w:rPr>
   </w:style>
+  <w:style w:type="character" w:styleId="FollowedHyperlink">
+    <w:name w:val="FollowedHyperlink"/>
+    <w:basedOn w:val="DefaultParagraphFont"/>
+    <w:uiPriority w:val="99"/>
+    <w:semiHidden/>
+    <w:unhideWhenUsed/>
+    <w:rsid w:val="004352CA"/>
+    <w:rPr>
+      <w:color w:val="954F72" w:themeColor="followedHyperlink"/>
+      <w:u w:val="single"/>
+    </w:rPr>
+  </w:style>
 </w:styles>
 </file>
 

</xml_diff>